<commit_message>
Revert "Pour l'instant 2"
This reverts commit 03bac6fafe22524298ba4b859fe98364799ee3c0.
</commit_message>
<xml_diff>
--- a/1- Documents ESGI/documentation de modèle de gestion.docx
+++ b/1- Documents ESGI/documentation de modèle de gestion.docx
@@ -4,32 +4,14 @@
   <w:body>
     <w:p>
       <w:pPr>
-        <w:pStyle w:val="Titre"/>
-      </w:pPr>
-      <w:r>
-        <w:t>Documentation de modèle de gestion – Projet Annuel</w:t>
-      </w:r>
-    </w:p>
-    <w:p>
-      <w:pPr>
         <w:pStyle w:val="Titre1"/>
       </w:pPr>
-    </w:p>
-    <w:p>
-      <w:pPr>
-        <w:pStyle w:val="Titre1"/>
-      </w:pPr>
       <w:r>
         <w:t>Id</w:t>
       </w:r>
       <w:r>
         <w:t xml:space="preserve">entification des parties prenantes </w:t>
       </w:r>
-    </w:p>
-    <w:p>
-      <w:pPr>
-        <w:pStyle w:val="Titre2"/>
-      </w:pPr>
     </w:p>
     <w:p>
       <w:pPr>
@@ -137,41 +119,83 @@
     </w:p>
     <w:p>
       <w:r>
-        <w:t xml:space="preserve">L’intervenant du corps enseignant pour ce projet annuel, Frédéric SANANES, sera informé tout au long de l’avancement. Il pourra intervenir dans les décisions à tout moment s’il juge que cela est nécessaire. </w:t>
+        <w:t xml:space="preserve">L’intervenant du corps enseignant pour ce projet annuel, </w:t>
+      </w:r>
+      <w:r>
+        <w:t>Frédéric SANANES</w:t>
+      </w:r>
+      <w:r>
+        <w:t xml:space="preserve">, sera informé tout au long de l’avancement. Il pourra intervenir dans les décisions à tout moment s’il juge que cela est nécessaire. </w:t>
       </w:r>
     </w:p>
     <w:p>
       <w:pPr>
         <w:pStyle w:val="Titre1"/>
       </w:pPr>
+      <w:r>
+        <w:t xml:space="preserve">Gestion de la documentation </w:t>
+      </w:r>
+    </w:p>
+    <w:p>
+      <w:r>
+        <w:t xml:space="preserve">Un dossier sur </w:t>
+      </w:r>
+      <w:r>
+        <w:t>GITHUB a été</w:t>
+      </w:r>
+      <w:r>
+        <w:t xml:space="preserve"> mis en place. Toutes les documentations devront avoir une date et un numéro de version. Chaque documentation devra être validée par Mr </w:t>
+      </w:r>
+      <w:r>
+        <w:t>S</w:t>
+      </w:r>
+      <w:r>
+        <w:t>EGHAIER</w:t>
+      </w:r>
+      <w:r>
+        <w:t xml:space="preserve"> et Mr </w:t>
+      </w:r>
+      <w:r>
+        <w:t>KLARMAN</w:t>
+      </w:r>
+      <w:r>
+        <w:t xml:space="preserve">. </w:t>
+      </w:r>
     </w:p>
     <w:p>
       <w:pPr>
         <w:pStyle w:val="Titre1"/>
       </w:pPr>
       <w:r>
-        <w:t xml:space="preserve">Gestion de la documentation </w:t>
-      </w:r>
-    </w:p>
-    <w:p/>
-    <w:p>
-      <w:r>
-        <w:t xml:space="preserve">Un dossier sur </w:t>
-      </w:r>
-      <w:r>
-        <w:t>GITHUB a été</w:t>
-      </w:r>
-      <w:r>
-        <w:t xml:space="preserve"> mis en place. Toutes les documentations devront avoir une date et un numéro de version. Chaque documentation devra être validée par Mr </w:t>
-      </w:r>
-      <w:r>
-        <w:t>SEGHAIER</w:t>
-      </w:r>
-      <w:r>
-        <w:t xml:space="preserve"> et Mr </w:t>
-      </w:r>
-      <w:r>
-        <w:t>KLARMAN</w:t>
+        <w:t xml:space="preserve">Méthodes utilisées </w:t>
+      </w:r>
+    </w:p>
+    <w:p>
+      <w:r>
+        <w:t xml:space="preserve">Le projet sera développé en respectant la méthode agile sur un modèle itératif. Pour cela, nous utiliseront </w:t>
+      </w:r>
+      <w:r>
+        <w:t>un Gantt pour</w:t>
+      </w:r>
+      <w:r>
+        <w:t xml:space="preserve"> la planification des tâches, ainsi que </w:t>
+      </w:r>
+      <w:r>
+        <w:t>GITHUB</w:t>
+      </w:r>
+      <w:r>
+        <w:t xml:space="preserve"> pour le travail collaboratif et le </w:t>
+      </w:r>
+      <w:proofErr w:type="spellStart"/>
+      <w:r>
+        <w:t>versioning</w:t>
+      </w:r>
+      <w:proofErr w:type="spellEnd"/>
+      <w:r>
+        <w:t xml:space="preserve"> du projet.  Ce projet sera développé en </w:t>
+      </w:r>
+      <w:r>
+        <w:t>C#</w:t>
       </w:r>
       <w:r>
         <w:t xml:space="preserve">. </w:t>
@@ -182,121 +206,32 @@
         <w:pStyle w:val="Titre1"/>
       </w:pPr>
       <w:r>
-        <w:t xml:space="preserve">Méthodes utilisées </w:t>
-      </w:r>
-    </w:p>
-    <w:p/>
-    <w:p>
-      <w:r>
-        <w:t xml:space="preserve">Le projet sera développé en respectant la méthode agile sur un modèle </w:t>
-      </w:r>
-      <w:r>
-        <w:t>itératif</w:t>
-      </w:r>
-      <w:r>
-        <w:t>.</w:t>
-      </w:r>
-      <w:r>
-        <w:t xml:space="preserve"> Après la première conception du logiciel, nous r</w:t>
-      </w:r>
-      <w:r>
-        <w:t>éaliser</w:t>
-      </w:r>
-      <w:r>
-        <w:t>ons</w:t>
+        <w:t xml:space="preserve">Gestion des relations </w:t>
+      </w:r>
+    </w:p>
+    <w:p>
+      <w:r>
+        <w:t>Walid SEGHAIER (MOA)</w:t>
       </w:r>
       <w:r>
         <w:t xml:space="preserve"> </w:t>
       </w:r>
       <w:r>
-        <w:t>des</w:t>
-      </w:r>
-      <w:r>
-        <w:t xml:space="preserve"> éléments fonctionnels</w:t>
-      </w:r>
-      <w:r>
-        <w:t xml:space="preserve"> de manière régulière</w:t>
-      </w:r>
-      <w:r>
-        <w:t xml:space="preserve"> qui une fois complète sera ajouté au projet. </w:t>
-      </w:r>
-      <w:r>
-        <w:t xml:space="preserve">Ainsi, </w:t>
-      </w:r>
-      <w:r>
-        <w:t xml:space="preserve">à chaque ajout, on pourra revoir </w:t>
-      </w:r>
-      <w:r>
-        <w:t>la conception, le développement et le test.</w:t>
-      </w:r>
-      <w:r>
-        <w:t xml:space="preserve"> Ces révisions seront faites après discussion entre les membres de l’équipe MOE et le représentant MOA. </w:t>
-      </w:r>
-      <w:r>
-        <w:t xml:space="preserve">Pour cela, nous utiliseront </w:t>
-      </w:r>
-      <w:r>
-        <w:t>un Gantt pour</w:t>
-      </w:r>
-      <w:r>
-        <w:t xml:space="preserve"> la planification des tâches, ainsi que </w:t>
-      </w:r>
-      <w:r>
-        <w:t>GITHUB</w:t>
-      </w:r>
-      <w:r>
-        <w:t xml:space="preserve"> pour le travail collaborat</w:t>
-      </w:r>
-      <w:r>
-        <w:t xml:space="preserve">if et le </w:t>
-      </w:r>
-      <w:proofErr w:type="spellStart"/>
-      <w:r>
-        <w:t>versioning</w:t>
-      </w:r>
-      <w:proofErr w:type="spellEnd"/>
-      <w:r>
-        <w:t xml:space="preserve"> du projet. </w:t>
-      </w:r>
-      <w:r>
-        <w:t>Ce GITHUB permettra au représentant MOA de voir le résultat du projet à chaque avancement.</w:t>
+        <w:t>pourra faire part de tou</w:t>
+      </w:r>
+      <w:r>
+        <w:t xml:space="preserve">s </w:t>
+      </w:r>
+      <w:r>
+        <w:t xml:space="preserve">souhaits de </w:t>
+      </w:r>
+      <w:r>
+        <w:t xml:space="preserve">modifications </w:t>
       </w:r>
       <w:bookmarkStart w:id="0" w:name="_GoBack"/>
       <w:bookmarkEnd w:id="0"/>
       <w:r>
-        <w:t xml:space="preserve"> </w:t>
-      </w:r>
-      <w:r>
-        <w:t>Ce projet sera développé en C#.</w:t>
-      </w:r>
-    </w:p>
-    <w:p>
-      <w:pPr>
-        <w:pStyle w:val="Titre1"/>
-      </w:pPr>
-      <w:r>
-        <w:t xml:space="preserve">Gestion des relations </w:t>
-      </w:r>
-    </w:p>
-    <w:p/>
-    <w:p>
-      <w:r>
-        <w:t>Walid SEGHAIER (MOA)</w:t>
-      </w:r>
-      <w:r>
-        <w:t xml:space="preserve"> </w:t>
-      </w:r>
-      <w:r>
-        <w:t>pourra faire part de tou</w:t>
-      </w:r>
-      <w:r>
-        <w:t xml:space="preserve">s </w:t>
-      </w:r>
-      <w:r>
-        <w:t xml:space="preserve">souhaits de </w:t>
-      </w:r>
-      <w:r>
-        <w:t xml:space="preserve">modifications par mail à </w:t>
+        <w:t xml:space="preserve">par mail à </w:t>
       </w:r>
       <w:r>
         <w:t>Ivan KLARMAN</w:t>
@@ -304,7 +239,7 @@
       <w:r>
         <w:t xml:space="preserve"> à l’adresse suivante : </w:t>
       </w:r>
-      <w:hyperlink r:id="rId6" w:tgtFrame="_blank" w:history="1">
+      <w:hyperlink r:id="rId4" w:tgtFrame="_blank" w:history="1">
         <w:r>
           <w:rPr>
             <w:rStyle w:val="Lienhypertexte"/>
@@ -318,7 +253,6 @@
     </w:p>
     <w:p>
       <w:r>
-        <w:lastRenderedPageBreak/>
         <w:t xml:space="preserve">Toute idée provenant de l’équipe MOE devra être validée par l’ensemble de l’équipe. Une fois l’idée validée, le chef de projet </w:t>
       </w:r>
       <w:r>
@@ -336,7 +270,7 @@
       <w:r>
         <w:t xml:space="preserve">ante : </w:t>
       </w:r>
-      <w:hyperlink r:id="rId7" w:history="1">
+      <w:hyperlink r:id="rId5" w:history="1">
         <w:r>
           <w:rPr>
             <w:rStyle w:val="Lienhypertexte"/>
@@ -349,109 +283,13 @@
       </w:r>
     </w:p>
     <w:sectPr>
-      <w:headerReference w:type="default" r:id="rId8"/>
       <w:pgSz w:w="11906" w:h="16838"/>
-      <w:pgMar w:top="1417" w:right="1417" w:bottom="1417" w:left="1417" w:header="720" w:footer="720" w:gutter="0"/>
+      <w:pgMar w:top="1417" w:right="1417" w:bottom="1417" w:left="1417" w:header="708" w:footer="708" w:gutter="0"/>
       <w:cols w:space="708"/>
       <w:docGrid w:linePitch="360"/>
     </w:sectPr>
   </w:body>
 </w:document>
-</file>
-
-<file path=word/endnotes.xml><?xml version="1.0" encoding="utf-8"?>
-<w:endnotes xmlns:wpc="http://schemas.microsoft.com/office/word/2010/wordprocessingCanvas" xmlns:mc="http://schemas.openxmlformats.org/markup-compatibility/2006" xmlns:o="urn:schemas-microsoft-com:office:office" xmlns:r="http://schemas.openxmlformats.org/officeDocument/2006/relationships" xmlns:m="http://schemas.openxmlformats.org/officeDocument/2006/math" xmlns:v="urn:schemas-microsoft-com:vml" xmlns:wp14="http://schemas.microsoft.com/office/word/2010/wordprocessingDrawing" xmlns:wp="http://schemas.openxmlformats.org/drawingml/2006/wordprocessingDrawing" xmlns:w10="urn:schemas-microsoft-com:office:word" xmlns:w="http://schemas.openxmlformats.org/wordprocessingml/2006/main" xmlns:w14="http://schemas.microsoft.com/office/word/2010/wordml" xmlns:w15="http://schemas.microsoft.com/office/word/2012/wordml" xmlns:wpg="http://schemas.microsoft.com/office/word/2010/wordprocessingGroup" xmlns:wpi="http://schemas.microsoft.com/office/word/2010/wordprocessingInk" xmlns:wne="http://schemas.microsoft.com/office/word/2006/wordml" xmlns:wps="http://schemas.microsoft.com/office/word/2010/wordprocessingShape" mc:Ignorable="w14 w15 wp14">
-  <w:endnote w:type="separator" w:id="-1">
-    <w:p>
-      <w:r>
-        <w:separator/>
-      </w:r>
-    </w:p>
-  </w:endnote>
-  <w:endnote w:type="continuationSeparator" w:id="0">
-    <w:p>
-      <w:r>
-        <w:continuationSeparator/>
-      </w:r>
-    </w:p>
-  </w:endnote>
-</w:endnotes>
-</file>
-
-<file path=word/footnotes.xml><?xml version="1.0" encoding="utf-8"?>
-<w:footnotes xmlns:wpc="http://schemas.microsoft.com/office/word/2010/wordprocessingCanvas" xmlns:mc="http://schemas.openxmlformats.org/markup-compatibility/2006" xmlns:o="urn:schemas-microsoft-com:office:office" xmlns:r="http://schemas.openxmlformats.org/officeDocument/2006/relationships" xmlns:m="http://schemas.openxmlformats.org/officeDocument/2006/math" xmlns:v="urn:schemas-microsoft-com:vml" xmlns:wp14="http://schemas.microsoft.com/office/word/2010/wordprocessingDrawing" xmlns:wp="http://schemas.openxmlformats.org/drawingml/2006/wordprocessingDrawing" xmlns:w10="urn:schemas-microsoft-com:office:word" xmlns:w="http://schemas.openxmlformats.org/wordprocessingml/2006/main" xmlns:w14="http://schemas.microsoft.com/office/word/2010/wordml" xmlns:w15="http://schemas.microsoft.com/office/word/2012/wordml" xmlns:wpg="http://schemas.microsoft.com/office/word/2010/wordprocessingGroup" xmlns:wpi="http://schemas.microsoft.com/office/word/2010/wordprocessingInk" xmlns:wne="http://schemas.microsoft.com/office/word/2006/wordml" xmlns:wps="http://schemas.microsoft.com/office/word/2010/wordprocessingShape" mc:Ignorable="w14 w15 wp14">
-  <w:footnote w:type="separator" w:id="-1">
-    <w:p>
-      <w:r>
-        <w:separator/>
-      </w:r>
-    </w:p>
-  </w:footnote>
-  <w:footnote w:type="continuationSeparator" w:id="0">
-    <w:p>
-      <w:r>
-        <w:continuationSeparator/>
-      </w:r>
-    </w:p>
-  </w:footnote>
-</w:footnotes>
-</file>
-
-<file path=word/header1.xml><?xml version="1.0" encoding="utf-8"?>
-<w:hdr xmlns:wpc="http://schemas.microsoft.com/office/word/2010/wordprocessingCanvas" xmlns:mc="http://schemas.openxmlformats.org/markup-compatibility/2006" xmlns:o="urn:schemas-microsoft-com:office:office" xmlns:r="http://schemas.openxmlformats.org/officeDocument/2006/relationships" xmlns:m="http://schemas.openxmlformats.org/officeDocument/2006/math" xmlns:v="urn:schemas-microsoft-com:vml" xmlns:wp14="http://schemas.microsoft.com/office/word/2010/wordprocessingDrawing" xmlns:wp="http://schemas.openxmlformats.org/drawingml/2006/wordprocessingDrawing" xmlns:w10="urn:schemas-microsoft-com:office:word" xmlns:w="http://schemas.openxmlformats.org/wordprocessingml/2006/main" xmlns:w14="http://schemas.microsoft.com/office/word/2010/wordml" xmlns:w15="http://schemas.microsoft.com/office/word/2012/wordml" xmlns:wpg="http://schemas.microsoft.com/office/word/2010/wordprocessingGroup" xmlns:wpi="http://schemas.microsoft.com/office/word/2010/wordprocessingInk" xmlns:wne="http://schemas.microsoft.com/office/word/2006/wordml" xmlns:wps="http://schemas.microsoft.com/office/word/2010/wordprocessingShape" mc:Ignorable="w14 w15 wp14">
-  <w:p>
-    <w:pPr>
-      <w:pStyle w:val="En-tte"/>
-    </w:pPr>
-    <w:bookmarkStart w:id="1" w:name="h.nbzxxzbav5mw" w:colFirst="0" w:colLast="0"/>
-    <w:bookmarkEnd w:id="1"/>
-    <w:r>
-      <w:ptab w:relativeTo="margin" w:alignment="right" w:leader="none"/>
-    </w:r>
-    <w:r>
-      <w:rPr>
-        <w:rFonts w:eastAsia="Arial" w:cs="Arial"/>
-        <w:noProof/>
-        <w:lang w:eastAsia="fr-FR"/>
-      </w:rPr>
-      <w:drawing>
-        <wp:inline distT="114300" distB="114300" distL="114300" distR="114300" wp14:anchorId="099D43AD" wp14:editId="7139FFF0">
-          <wp:extent cx="1250467" cy="871538"/>
-          <wp:effectExtent l="0" t="0" r="0" b="0"/>
-          <wp:docPr id="1" name="image01.jpg" descr="ESGI_master_logo.jpg"/>
-          <wp:cNvGraphicFramePr/>
-          <a:graphic xmlns:a="http://schemas.openxmlformats.org/drawingml/2006/main">
-            <a:graphicData uri="http://schemas.openxmlformats.org/drawingml/2006/picture">
-              <pic:pic xmlns:pic="http://schemas.openxmlformats.org/drawingml/2006/picture">
-                <pic:nvPicPr>
-                  <pic:cNvPr id="0" name="image01.jpg" descr="ESGI_master_logo.jpg"/>
-                  <pic:cNvPicPr preferRelativeResize="0"/>
-                </pic:nvPicPr>
-                <pic:blipFill>
-                  <a:blip r:embed="rId1"/>
-                  <a:srcRect/>
-                  <a:stretch>
-                    <a:fillRect/>
-                  </a:stretch>
-                </pic:blipFill>
-                <pic:spPr>
-                  <a:xfrm>
-                    <a:off x="0" y="0"/>
-                    <a:ext cx="1250467" cy="871538"/>
-                  </a:xfrm>
-                  <a:prstGeom prst="rect">
-                    <a:avLst/>
-                  </a:prstGeom>
-                  <a:ln/>
-                </pic:spPr>
-              </pic:pic>
-            </a:graphicData>
-          </a:graphic>
-        </wp:inline>
-      </w:drawing>
-    </w:r>
-  </w:p>
-</w:hdr>
 </file>
 
 <file path=word/styles.xml><?xml version="1.0" encoding="utf-8"?>
@@ -847,7 +685,7 @@
   <w:style w:type="paragraph" w:default="1" w:styleId="Normal">
     <w:name w:val="Normal"/>
     <w:qFormat/>
-    <w:rsid w:val="00F97F72"/>
+    <w:rsid w:val="004B39B4"/>
     <w:pPr>
       <w:autoSpaceDE w:val="0"/>
       <w:autoSpaceDN w:val="0"/>
@@ -855,7 +693,7 @@
       <w:spacing w:after="0" w:line="240" w:lineRule="auto"/>
     </w:pPr>
     <w:rPr>
-      <w:rFonts w:ascii="Arial" w:hAnsi="Arial" w:cs="Calibri"/>
+      <w:rFonts w:ascii="Calibri" w:hAnsi="Calibri" w:cs="Calibri"/>
       <w:color w:val="000000"/>
     </w:rPr>
   </w:style>
@@ -866,7 +704,7 @@
     <w:link w:val="Titre1Car"/>
     <w:uiPriority w:val="9"/>
     <w:qFormat/>
-    <w:rsid w:val="00F97F72"/>
+    <w:rsid w:val="004B39B4"/>
     <w:pPr>
       <w:keepNext/>
       <w:keepLines/>
@@ -874,11 +712,10 @@
       <w:outlineLvl w:val="0"/>
     </w:pPr>
     <w:rPr>
-      <w:rFonts w:eastAsiaTheme="majorEastAsia" w:cstheme="majorBidi"/>
+      <w:rFonts w:asciiTheme="majorHAnsi" w:eastAsiaTheme="majorEastAsia" w:hAnsiTheme="majorHAnsi" w:cstheme="majorBidi"/>
       <w:color w:val="2E74B5" w:themeColor="accent1" w:themeShade="BF"/>
       <w:sz w:val="32"/>
       <w:szCs w:val="32"/>
-      <w:u w:val="single"/>
     </w:rPr>
   </w:style>
   <w:style w:type="paragraph" w:styleId="Titre2">
@@ -889,7 +726,7 @@
     <w:uiPriority w:val="9"/>
     <w:unhideWhenUsed/>
     <w:qFormat/>
-    <w:rsid w:val="00F97F72"/>
+    <w:rsid w:val="004B39B4"/>
     <w:pPr>
       <w:keepNext/>
       <w:keepLines/>
@@ -897,7 +734,7 @@
       <w:outlineLvl w:val="1"/>
     </w:pPr>
     <w:rPr>
-      <w:rFonts w:eastAsiaTheme="majorEastAsia" w:cstheme="majorBidi"/>
+      <w:rFonts w:asciiTheme="majorHAnsi" w:eastAsiaTheme="majorEastAsia" w:hAnsiTheme="majorHAnsi" w:cstheme="majorBidi"/>
       <w:color w:val="2E74B5" w:themeColor="accent1" w:themeShade="BF"/>
       <w:sz w:val="26"/>
       <w:szCs w:val="26"/>
@@ -950,13 +787,12 @@
     <w:basedOn w:val="Policepardfaut"/>
     <w:link w:val="Titre1"/>
     <w:uiPriority w:val="9"/>
-    <w:rsid w:val="00F97F72"/>
+    <w:rsid w:val="004B39B4"/>
     <w:rPr>
-      <w:rFonts w:ascii="Arial" w:eastAsiaTheme="majorEastAsia" w:hAnsi="Arial" w:cstheme="majorBidi"/>
+      <w:rFonts w:asciiTheme="majorHAnsi" w:eastAsiaTheme="majorEastAsia" w:hAnsiTheme="majorHAnsi" w:cstheme="majorBidi"/>
       <w:color w:val="2E74B5" w:themeColor="accent1" w:themeShade="BF"/>
       <w:sz w:val="32"/>
       <w:szCs w:val="32"/>
-      <w:u w:val="single"/>
     </w:rPr>
   </w:style>
   <w:style w:type="character" w:customStyle="1" w:styleId="Titre2Car">
@@ -964,9 +800,9 @@
     <w:basedOn w:val="Policepardfaut"/>
     <w:link w:val="Titre2"/>
     <w:uiPriority w:val="9"/>
-    <w:rsid w:val="00F97F72"/>
+    <w:rsid w:val="004B39B4"/>
     <w:rPr>
-      <w:rFonts w:ascii="Arial" w:eastAsiaTheme="majorEastAsia" w:hAnsi="Arial" w:cstheme="majorBidi"/>
+      <w:rFonts w:asciiTheme="majorHAnsi" w:eastAsiaTheme="majorEastAsia" w:hAnsiTheme="majorHAnsi" w:cstheme="majorBidi"/>
       <w:color w:val="2E74B5" w:themeColor="accent1" w:themeShade="BF"/>
       <w:sz w:val="26"/>
       <w:szCs w:val="26"/>
@@ -981,114 +817,6 @@
     <w:rPr>
       <w:color w:val="0000FF"/>
       <w:u w:val="single"/>
-    </w:rPr>
-  </w:style>
-  <w:style w:type="paragraph" w:styleId="Titre">
-    <w:name w:val="Title"/>
-    <w:basedOn w:val="Normal"/>
-    <w:next w:val="Normal"/>
-    <w:link w:val="TitreCar"/>
-    <w:uiPriority w:val="10"/>
-    <w:qFormat/>
-    <w:rsid w:val="00F97F72"/>
-    <w:pPr>
-      <w:contextualSpacing/>
-      <w:jc w:val="center"/>
-    </w:pPr>
-    <w:rPr>
-      <w:rFonts w:eastAsiaTheme="majorEastAsia" w:cstheme="majorBidi"/>
-      <w:b/>
-      <w:color w:val="auto"/>
-      <w:spacing w:val="-10"/>
-      <w:kern w:val="28"/>
-      <w:sz w:val="52"/>
-      <w:szCs w:val="56"/>
-    </w:rPr>
-  </w:style>
-  <w:style w:type="character" w:customStyle="1" w:styleId="TitreCar">
-    <w:name w:val="Titre Car"/>
-    <w:basedOn w:val="Policepardfaut"/>
-    <w:link w:val="Titre"/>
-    <w:uiPriority w:val="10"/>
-    <w:rsid w:val="00F97F72"/>
-    <w:rPr>
-      <w:rFonts w:ascii="Arial" w:eastAsiaTheme="majorEastAsia" w:hAnsi="Arial" w:cstheme="majorBidi"/>
-      <w:b/>
-      <w:spacing w:val="-10"/>
-      <w:kern w:val="28"/>
-      <w:sz w:val="52"/>
-      <w:szCs w:val="56"/>
-    </w:rPr>
-  </w:style>
-  <w:style w:type="paragraph" w:styleId="En-tte">
-    <w:name w:val="header"/>
-    <w:basedOn w:val="Normal"/>
-    <w:link w:val="En-tteCar"/>
-    <w:uiPriority w:val="99"/>
-    <w:unhideWhenUsed/>
-    <w:rsid w:val="001B377E"/>
-    <w:pPr>
-      <w:tabs>
-        <w:tab w:val="center" w:pos="4536"/>
-        <w:tab w:val="right" w:pos="9072"/>
-      </w:tabs>
-    </w:pPr>
-  </w:style>
-  <w:style w:type="character" w:customStyle="1" w:styleId="En-tteCar">
-    <w:name w:val="En-tête Car"/>
-    <w:basedOn w:val="Policepardfaut"/>
-    <w:link w:val="En-tte"/>
-    <w:uiPriority w:val="99"/>
-    <w:rsid w:val="001B377E"/>
-    <w:rPr>
-      <w:rFonts w:ascii="Arial" w:hAnsi="Arial" w:cs="Calibri"/>
-      <w:color w:val="000000"/>
-    </w:rPr>
-  </w:style>
-  <w:style w:type="paragraph" w:styleId="Pieddepage">
-    <w:name w:val="footer"/>
-    <w:basedOn w:val="Normal"/>
-    <w:link w:val="PieddepageCar"/>
-    <w:uiPriority w:val="99"/>
-    <w:unhideWhenUsed/>
-    <w:rsid w:val="001B377E"/>
-    <w:pPr>
-      <w:tabs>
-        <w:tab w:val="center" w:pos="4536"/>
-        <w:tab w:val="right" w:pos="9072"/>
-      </w:tabs>
-    </w:pPr>
-  </w:style>
-  <w:style w:type="character" w:customStyle="1" w:styleId="PieddepageCar">
-    <w:name w:val="Pied de page Car"/>
-    <w:basedOn w:val="Policepardfaut"/>
-    <w:link w:val="Pieddepage"/>
-    <w:uiPriority w:val="99"/>
-    <w:rsid w:val="001B377E"/>
-    <w:rPr>
-      <w:rFonts w:ascii="Arial" w:hAnsi="Arial" w:cs="Calibri"/>
-      <w:color w:val="000000"/>
-    </w:rPr>
-  </w:style>
-  <w:style w:type="paragraph" w:styleId="NormalWeb">
-    <w:name w:val="Normal (Web)"/>
-    <w:basedOn w:val="Normal"/>
-    <w:uiPriority w:val="99"/>
-    <w:semiHidden/>
-    <w:unhideWhenUsed/>
-    <w:rsid w:val="002539DB"/>
-    <w:pPr>
-      <w:autoSpaceDE/>
-      <w:autoSpaceDN/>
-      <w:adjustRightInd/>
-      <w:spacing w:before="100" w:beforeAutospacing="1" w:after="100" w:afterAutospacing="1"/>
-    </w:pPr>
-    <w:rPr>
-      <w:rFonts w:ascii="Times New Roman" w:eastAsia="Times New Roman" w:hAnsi="Times New Roman" w:cs="Times New Roman"/>
-      <w:color w:val="auto"/>
-      <w:sz w:val="24"/>
-      <w:szCs w:val="24"/>
-      <w:lang w:eastAsia="fr-FR"/>
     </w:rPr>
   </w:style>
 </w:styles>

</xml_diff>